<commit_message>
End of Week 2 day 5
End of Week 2 day 5
</commit_message>
<xml_diff>
--- a/PowerBI.docx
+++ b/PowerBI.docx
@@ -8,9 +8,47 @@
       </w:r>
     </w:p>
     <w:p>
+      <w:r>
+        <w:drawing>
+          <wp:inline distT="0" distB="0" distL="0" distR="0" wp14:anchorId="4CB75558" wp14:editId="322D2525">
+            <wp:extent cx="5731510" cy="3179445"/>
+            <wp:effectExtent l="0" t="0" r="2540" b="1905"/>
+            <wp:docPr id="1" name="Picture 1"/>
+            <wp:cNvGraphicFramePr>
+              <a:graphicFrameLocks xmlns:a="http://schemas.openxmlformats.org/drawingml/2006/main" noChangeAspect="1"/>
+            </wp:cNvGraphicFramePr>
+            <a:graphic xmlns:a="http://schemas.openxmlformats.org/drawingml/2006/main">
+              <a:graphicData uri="http://schemas.openxmlformats.org/drawingml/2006/picture">
+                <pic:pic xmlns:pic="http://schemas.openxmlformats.org/drawingml/2006/picture">
+                  <pic:nvPicPr>
+                    <pic:cNvPr id="1" name=""/>
+                    <pic:cNvPicPr/>
+                  </pic:nvPicPr>
+                  <pic:blipFill>
+                    <a:blip r:embed="rId4"/>
+                    <a:stretch>
+                      <a:fillRect/>
+                    </a:stretch>
+                  </pic:blipFill>
+                  <pic:spPr>
+                    <a:xfrm>
+                      <a:off x="0" y="0"/>
+                      <a:ext cx="5731510" cy="3179445"/>
+                    </a:xfrm>
+                    <a:prstGeom prst="rect">
+                      <a:avLst/>
+                    </a:prstGeom>
+                  </pic:spPr>
+                </pic:pic>
+              </a:graphicData>
+            </a:graphic>
+          </wp:inline>
+        </w:drawing>
+      </w:r>
       <w:bookmarkStart w:id="0" w:name="_GoBack"/>
       <w:bookmarkEnd w:id="0"/>
     </w:p>
+    <w:p/>
     <w:p/>
     <w:sectPr>
       <w:pgSz w:w="11906" w:h="16838"/>

</xml_diff>

<commit_message>
End week 3 day1
End week 3 day1
</commit_message>
<xml_diff>
--- a/PowerBI.docx
+++ b/PowerBI.docx
@@ -9,6 +9,9 @@
     </w:p>
     <w:p>
       <w:r>
+        <w:rPr>
+          <w:noProof/>
+        </w:rPr>
         <w:drawing>
           <wp:inline distT="0" distB="0" distL="0" distR="0" wp14:anchorId="4CB75558" wp14:editId="322D2525">
             <wp:extent cx="5731510" cy="3179445"/>
@@ -45,9 +48,71 @@
           </wp:inline>
         </w:drawing>
       </w:r>
+    </w:p>
+    <w:p>
+      <w:r>
+        <w:t>If I want to add a column so that the map will find a place using Google maps –</w:t>
+      </w:r>
+    </w:p>
+    <w:p>
+      <w:r>
+        <w:t xml:space="preserve">Create a new column and in the </w:t>
+      </w:r>
+      <w:proofErr w:type="gramStart"/>
+      <w:r>
+        <w:t>Dax</w:t>
+      </w:r>
+      <w:proofErr w:type="gramEnd"/>
+      <w:r>
+        <w:t xml:space="preserve"> space write the following:</w:t>
+      </w:r>
+    </w:p>
+    <w:p>
+      <w:pPr>
+        <w:shd w:val="clear" w:color="auto" w:fill="FFFFFE"/>
+        <w:spacing w:after="0" w:line="270" w:lineRule="atLeast"/>
+        <w:rPr>
+          <w:rFonts w:ascii="Consolas" w:eastAsia="Times New Roman" w:hAnsi="Consolas" w:cs="Times New Roman"/>
+          <w:color w:val="000000"/>
+          <w:sz w:val="18"/>
+          <w:szCs w:val="18"/>
+          <w:lang w:eastAsia="en-GB"/>
+        </w:rPr>
+      </w:pPr>
+      <w:r>
+        <w:rPr>
+          <w:rFonts w:ascii="Consolas" w:eastAsia="Times New Roman" w:hAnsi="Consolas" w:cs="Times New Roman"/>
+          <w:color w:val="000000"/>
+          <w:sz w:val="18"/>
+          <w:szCs w:val="18"/>
+          <w:lang w:eastAsia="en-GB"/>
+        </w:rPr>
+        <w:t xml:space="preserve">Weblink = </w:t>
+      </w:r>
+      <w:r>
+        <w:rPr>
+          <w:rFonts w:ascii="Consolas" w:eastAsia="Times New Roman" w:hAnsi="Consolas" w:cs="Times New Roman"/>
+          <w:color w:val="A31515"/>
+          <w:sz w:val="18"/>
+          <w:szCs w:val="18"/>
+          <w:lang w:eastAsia="en-GB"/>
+        </w:rPr>
+        <w:t>"https://www.google.com/maps/place/"</w:t>
+      </w:r>
+      <w:r>
+        <w:rPr>
+          <w:rFonts w:ascii="Consolas" w:eastAsia="Times New Roman" w:hAnsi="Consolas" w:cs="Times New Roman"/>
+          <w:color w:val="000000"/>
+          <w:sz w:val="18"/>
+          <w:szCs w:val="18"/>
+          <w:lang w:eastAsia="en-GB"/>
+        </w:rPr>
+        <w:t xml:space="preserve"> &amp; [City] </w:t>
+      </w:r>
       <w:bookmarkStart w:id="0" w:name="_GoBack"/>
       <w:bookmarkEnd w:id="0"/>
     </w:p>
+    <w:p/>
     <w:p/>
     <w:p/>
     <w:sectPr>

</xml_diff>